<commit_message>
Pushing Module 3.2 4/7/2026
</commit_message>
<xml_diff>
--- a/module-2/HufferModule2.3.docx
+++ b/module-2/HufferModule2.3.docx
@@ -41,10 +41,10 @@
       </w:pPr>
       <w:r>
         <w:drawing>
-          <wp:inline distT="0" distB="0" distL="0" distR="0" wp14:anchorId="517AC142" wp14:editId="6D54D63E">
-            <wp:extent cx="5306165" cy="5077534"/>
-            <wp:effectExtent l="0" t="0" r="8890" b="8890"/>
-            <wp:docPr id="1979638452" name="Picture 1" descr="A diagram of a computer&#10;&#10;Description automatically generated"/>
+          <wp:inline distT="0" distB="0" distL="0" distR="0" wp14:anchorId="0BF89DE4" wp14:editId="4BD1E808">
+            <wp:extent cx="5943600" cy="4921885"/>
+            <wp:effectExtent l="0" t="0" r="0" b="0"/>
+            <wp:docPr id="1119423067" name="Picture 1" descr="A diagram of a computer&#10;&#10;Description automatically generated"/>
             <wp:cNvGraphicFramePr>
               <a:graphicFrameLocks xmlns:a="http://schemas.openxmlformats.org/drawingml/2006/main" noChangeAspect="1"/>
             </wp:cNvGraphicFramePr>
@@ -52,7 +52,7 @@
               <a:graphicData uri="http://schemas.openxmlformats.org/drawingml/2006/picture">
                 <pic:pic xmlns:pic="http://schemas.openxmlformats.org/drawingml/2006/picture">
                   <pic:nvPicPr>
-                    <pic:cNvPr id="1979638452" name="Picture 1" descr="A diagram of a computer&#10;&#10;Description automatically generated"/>
+                    <pic:cNvPr id="1119423067" name="Picture 1" descr="A diagram of a computer&#10;&#10;Description automatically generated"/>
                     <pic:cNvPicPr/>
                   </pic:nvPicPr>
                   <pic:blipFill>
@@ -64,7 +64,7 @@
                   <pic:spPr>
                     <a:xfrm>
                       <a:off x="0" y="0"/>
-                      <a:ext cx="5306165" cy="5077534"/>
+                      <a:ext cx="5943600" cy="4921885"/>
                     </a:xfrm>
                     <a:prstGeom prst="rect">
                       <a:avLst/>

</xml_diff>